<commit_message>
cleaning up code a bit
</commit_message>
<xml_diff>
--- a/documents/FinalReport.docx
+++ b/documents/FinalReport.docx
@@ -74,12 +74,7 @@
         <w:t xml:space="preserve">For my semester project I chose to implement gaze detection in </w:t>
       </w:r>
       <w:r>
-        <w:t xml:space="preserve">an Android tablet application.  In this report I will detail my initial motivations </w:t>
-      </w:r>
-      <w:bookmarkStart w:id="0" w:name="_GoBack"/>
-      <w:bookmarkEnd w:id="0"/>
-      <w:r>
-        <w:t xml:space="preserve">and goals, prior related works, my solution, </w:t>
+        <w:t xml:space="preserve">an Android tablet application.  In this report I will detail my initial motivations and goals, prior related works, my solution, </w:t>
       </w:r>
       <w:r>
         <w:t>project results,</w:t>
@@ -613,7 +608,13 @@
     <w:p/>
     <w:p>
       <w:r>
-        <w:t xml:space="preserve">Sheer frame processing speed is lacking for both the Android app and Python prototype with an estimated 3 frames per second being processed in both (keep in mind the Android app is only doing face/eye detection), but this aspect can probably be dramatically improved by </w:t>
+        <w:t>Sheer frame processing speed is lacking for both the Android app and Pyth</w:t>
+      </w:r>
+      <w:r>
+        <w:t>on prototype with an estimated 2</w:t>
+      </w:r>
+      <w:r>
+        <w:t xml:space="preserve"> frames per second being processed in both (keep in mind the Android app is only doing face/eye detection), but this aspect can probably be dramatically improved by </w:t>
       </w:r>
       <w:r>
         <w:t>optimizing the algorithms and restricting search operations based on previous frames if possible.</w:t>
@@ -621,7 +622,15 @@
     </w:p>
     <w:p>
       <w:r>
-        <w:t xml:space="preserve">Aside from frames processed per second, the gaze estimation is not consistent in multiple respects at this point.  Firstly, it often fails to detect locations in every frame.  It appears to detect about 1 in 5 frames depending on eye appearance, lighting, etc.  </w:t>
+        <w:t>Aside from frames processed per second, the gaze estimation is not consistent in multiple respects at this point.  Firstly, it often fails to detect locations in every frame.  I</w:t>
+      </w:r>
+      <w:r>
+        <w:t>t appears to detect about 1 in 10</w:t>
+      </w:r>
+      <w:bookmarkStart w:id="0" w:name="_GoBack"/>
+      <w:bookmarkEnd w:id="0"/>
+      <w:r>
+        <w:t xml:space="preserve"> frames depending on eye appearance, lighting, etc.  </w:t>
       </w:r>
       <w:r>
         <w:t>This usually comes from failing to find eye corner locations for one or both sides.  This may be solvable by tweaking the GoodFeaturesToTrack parameters to give more or better points.</w:t>
@@ -2580,7 +2589,7 @@
 </file>
 
 <file path=customXml/itemProps1.xml><?xml version="1.0" encoding="utf-8"?>
-<ds:datastoreItem xmlns:ds="http://schemas.openxmlformats.org/officeDocument/2006/customXml" ds:itemID="{84C05E00-303B-7448-AC3C-4CCBD4231178}">
+<ds:datastoreItem xmlns:ds="http://schemas.openxmlformats.org/officeDocument/2006/customXml" ds:itemID="{5909AE3C-D6BB-AA40-960F-752B18286499}">
   <ds:schemaRefs>
     <ds:schemaRef ds:uri="http://schemas.openxmlformats.org/officeDocument/2006/bibliography"/>
   </ds:schemaRefs>

</xml_diff>